<commit_message>
Circle Language Spec Plan: Move 'Lower Contents' topic from Circle 3 Programming planning docs to Circle Language Spec docs.
</commit_message>
<xml_diff>
--- a/Other/2. Future/Interesting Now/1. Circle Language Spec (Out of Scope)/2. Circle Language Spec Products (Out of Scope).docx
+++ b/Other/2. Future/Interesting Now/1. Circle Language Spec (Out of Scope)/2. Circle Language Spec Products (Out of Scope).docx
@@ -737,8 +737,6 @@
         </w:rPr>
         <w:tab/>
       </w:r>
-      <w:bookmarkStart w:id="1" w:name="_GoBack"/>
-      <w:bookmarkEnd w:id="1"/>
       <w:r>
         <w:rPr>
           <w:noProof/>
@@ -2061,69 +2059,69 @@
           <w:color w:val="FFC000"/>
         </w:rPr>
       </w:pPr>
-      <w:bookmarkStart w:id="2" w:name="_Toc32785223"/>
+      <w:bookmarkStart w:id="1" w:name="_Toc32785223"/>
       <w:r>
         <w:rPr>
           <w:color w:val="FFC000"/>
         </w:rPr>
         <w:t>Purpose of this Document</w:t>
       </w:r>
+      <w:bookmarkEnd w:id="1"/>
+    </w:p>
+    <w:p>
+      <w:pPr>
+        <w:rPr>
+          <w:i/>
+          <w:color w:val="FFC000"/>
+        </w:rPr>
+      </w:pPr>
+      <w:r>
+        <w:rPr>
+          <w:color w:val="FFC000"/>
+        </w:rPr>
+        <w:t xml:space="preserve">This document is a raw list of the </w:t>
+      </w:r>
+      <w:r>
+        <w:rPr>
+          <w:color w:val="FFC000"/>
+        </w:rPr>
+        <w:t xml:space="preserve">products to produce </w:t>
+      </w:r>
+      <w:r>
+        <w:rPr>
+          <w:color w:val="FFC000"/>
+        </w:rPr>
+        <w:t xml:space="preserve">in a project. The topics mentioned here are put out of scope of the project </w:t>
+      </w:r>
+      <w:r>
+        <w:rPr>
+          <w:i/>
+          <w:color w:val="FFC000"/>
+        </w:rPr>
+        <w:t>New Computer Language</w:t>
+      </w:r>
+      <w:r>
+        <w:rPr>
+          <w:color w:val="FFC000"/>
+        </w:rPr>
+        <w:t xml:space="preserve"> and may be moved away to another place eventually.</w:t>
+      </w:r>
+    </w:p>
+    <w:p>
+      <w:pPr>
+        <w:pStyle w:val="Heading2"/>
+        <w:rPr>
+          <w:color w:val="FFC000"/>
+        </w:rPr>
+      </w:pPr>
+      <w:bookmarkStart w:id="2" w:name="_Toc32785224"/>
+      <w:r>
+        <w:rPr>
+          <w:color w:val="FFC000"/>
+        </w:rPr>
+        <w:t>Topics Roughly</w:t>
+      </w:r>
       <w:bookmarkEnd w:id="2"/>
-    </w:p>
-    <w:p>
-      <w:pPr>
-        <w:rPr>
-          <w:i/>
-          <w:color w:val="FFC000"/>
-        </w:rPr>
-      </w:pPr>
-      <w:r>
-        <w:rPr>
-          <w:color w:val="FFC000"/>
-        </w:rPr>
-        <w:t xml:space="preserve">This document is a raw list of the </w:t>
-      </w:r>
-      <w:r>
-        <w:rPr>
-          <w:color w:val="FFC000"/>
-        </w:rPr>
-        <w:t xml:space="preserve">products to produce </w:t>
-      </w:r>
-      <w:r>
-        <w:rPr>
-          <w:color w:val="FFC000"/>
-        </w:rPr>
-        <w:t xml:space="preserve">in a project. The topics mentioned here are put out of scope of the project </w:t>
-      </w:r>
-      <w:r>
-        <w:rPr>
-          <w:i/>
-          <w:color w:val="FFC000"/>
-        </w:rPr>
-        <w:t>New Computer Language</w:t>
-      </w:r>
-      <w:r>
-        <w:rPr>
-          <w:color w:val="FFC000"/>
-        </w:rPr>
-        <w:t xml:space="preserve"> and may be moved away to another place eventually.</w:t>
-      </w:r>
-    </w:p>
-    <w:p>
-      <w:pPr>
-        <w:pStyle w:val="Heading2"/>
-        <w:rPr>
-          <w:color w:val="FFC000"/>
-        </w:rPr>
-      </w:pPr>
-      <w:bookmarkStart w:id="3" w:name="_Toc32785224"/>
-      <w:r>
-        <w:rPr>
-          <w:color w:val="FFC000"/>
-        </w:rPr>
-        <w:t>Topics Roughly</w:t>
-      </w:r>
-      <w:bookmarkEnd w:id="3"/>
     </w:p>
     <w:p>
       <w:pPr>
@@ -2938,21 +2936,7 @@
         <w:rPr>
           <w:color w:val="FFC000"/>
         </w:rPr>
-        <w:t xml:space="preserve"> modules, which </w:t>
-      </w:r>
-      <w:proofErr w:type="spellStart"/>
-      <w:r>
-        <w:rPr>
-          <w:color w:val="FFC000"/>
-        </w:rPr>
-        <w:t>consitute</w:t>
-      </w:r>
-      <w:proofErr w:type="spellEnd"/>
-      <w:r>
-        <w:rPr>
-          <w:color w:val="FFC000"/>
-        </w:rPr>
-        <w:t xml:space="preserve"> an operating system kernel, will at first not be made. One of the ideas, is that the kernel could later be programmed inside the new computer language itself anyway, because you can program machine code in it.</w:t>
+        <w:t xml:space="preserve"> modules, which consitute an operating system kernel, will at first not be made. One of the ideas, is that the kernel could later be programmed inside the new computer language itself anyway, because you can program machine code in it.</w:t>
       </w:r>
     </w:p>
     <w:p>
@@ -2962,14 +2946,14 @@
           <w:color w:val="FFC000"/>
         </w:rPr>
       </w:pPr>
-      <w:bookmarkStart w:id="4" w:name="_Toc32785225"/>
+      <w:bookmarkStart w:id="3" w:name="_Toc32785225"/>
       <w:r>
         <w:rPr>
           <w:color w:val="FFC000"/>
         </w:rPr>
         <w:t>Topic List Detailed</w:t>
       </w:r>
-      <w:bookmarkEnd w:id="4"/>
+      <w:bookmarkEnd w:id="3"/>
     </w:p>
     <w:p>
       <w:pPr>
@@ -3111,21 +3095,7 @@
         <w:rPr>
           <w:color w:val="FFC000"/>
         </w:rPr>
-        <w:t xml:space="preserve">Math will actually facility those normal expressions you are used to having in any language: arithmetic, comparison, </w:t>
-      </w:r>
-      <w:proofErr w:type="spellStart"/>
-      <w:r>
-        <w:rPr>
-          <w:color w:val="FFC000"/>
-        </w:rPr>
-        <w:t>boolean</w:t>
-      </w:r>
-      <w:proofErr w:type="spellEnd"/>
-      <w:r>
-        <w:rPr>
-          <w:color w:val="FFC000"/>
-        </w:rPr>
-        <w:t xml:space="preserve"> operations: expressions if you will. A programming language is incomplete without them. However, in the new computer language it is no more than a module.</w:t>
+        <w:t>Math will actually facility those normal expressions you are used to having in any language: arithmetic, comparison, boolean operations: expressions if you will. A programming language is incomplete without them. However, in the new computer language it is no more than a module.</w:t>
       </w:r>
     </w:p>
     <w:p>
@@ -3147,21 +3117,7 @@
         <w:rPr>
           <w:color w:val="FFC000"/>
         </w:rPr>
-        <w:t xml:space="preserve">Programming the Math module without Text Code actually being developed, does make you unable to generate the expression into text code, which some people may use as an </w:t>
-      </w:r>
-      <w:proofErr w:type="spellStart"/>
-      <w:r>
-        <w:rPr>
-          <w:color w:val="FFC000"/>
-        </w:rPr>
-        <w:t>execuse</w:t>
-      </w:r>
-      <w:proofErr w:type="spellEnd"/>
-      <w:r>
-        <w:rPr>
-          <w:color w:val="FFC000"/>
-        </w:rPr>
-        <w:t xml:space="preserve"> for calling the language ridiculous or incomplete.</w:t>
+        <w:t>Programming the Math module without Text Code actually being developed, does make you unable to generate the expression into text code, which some people may use as an execuse for calling the language ridiculous or incomplete.</w:t>
       </w:r>
     </w:p>
     <w:p>
@@ -3201,21 +3157,7 @@
         <w:rPr>
           <w:color w:val="FFC000"/>
         </w:rPr>
-        <w:t xml:space="preserve">To really prove the language’s power, you might want to be able to navigate existing systems with it. So you might want to be able to express file systems, other text codes, other module systems, relational database, web services and everything in the diagram language and navigate through the systems, navigating through a single diagram. It is not very easy to realize that. The problem is the multiplicity of it: you would have to write an integration module for each system you want to integrate with. But if you could just prove the concept with a couple of systems, or your favorite systems, it may inspire people to say: if you make these integration modules this would be a really </w:t>
-      </w:r>
-      <w:proofErr w:type="spellStart"/>
-      <w:r>
-        <w:rPr>
-          <w:color w:val="FFC000"/>
-        </w:rPr>
-        <w:t>really</w:t>
-      </w:r>
-      <w:proofErr w:type="spellEnd"/>
-      <w:r>
-        <w:rPr>
-          <w:color w:val="FFC000"/>
-        </w:rPr>
-        <w:t xml:space="preserve"> valuable thing.</w:t>
+        <w:t>To really prove the language’s power, you might want to be able to navigate existing systems with it. So you might want to be able to express file systems, other text codes, other module systems, relational database, web services and everything in the diagram language and navigate through the systems, navigating through a single diagram. It is not very easy to realize that. The problem is the multiplicity of it: you would have to write an integration module for each system you want to integrate with. But if you could just prove the concept with a couple of systems, or your favorite systems, it may inspire people to say: if you make these integration modules this would be a really really valuable thing.</w:t>
       </w:r>
     </w:p>
     <w:p>
@@ -3225,17 +3167,91 @@
           <w:color w:val="FFC000"/>
         </w:rPr>
       </w:pPr>
-      <w:bookmarkStart w:id="5" w:name="_Toc32785226"/>
+      <w:bookmarkStart w:id="4" w:name="_Toc32785226"/>
       <w:r>
         <w:rPr>
           <w:color w:val="FFC000"/>
         </w:rPr>
         <w:t>Internet Complete</w:t>
       </w:r>
+      <w:bookmarkEnd w:id="4"/>
+    </w:p>
+    <w:p>
+      <w:pPr>
+        <w:ind w:left="567"/>
+        <w:rPr>
+          <w:color w:val="FFC000"/>
+        </w:rPr>
+      </w:pPr>
+      <w:r>
+        <w:rPr>
+          <w:color w:val="FFC000"/>
+        </w:rPr>
+        <w:t>In this phase the essential parts to make the internet function as a single computer are completed.</w:t>
+      </w:r>
+    </w:p>
+    <w:p>
+      <w:pPr>
+        <w:pStyle w:val="Heading5"/>
+        <w:rPr>
+          <w:color w:val="FFC000"/>
+        </w:rPr>
+      </w:pPr>
+      <w:bookmarkStart w:id="5" w:name="_Toc32785227"/>
+      <w:r>
+        <w:rPr>
+          <w:color w:val="FFC000"/>
+        </w:rPr>
+        <w:t>Other Topics</w:t>
+      </w:r>
       <w:bookmarkEnd w:id="5"/>
     </w:p>
     <w:p>
       <w:pPr>
+        <w:ind w:left="852"/>
+        <w:rPr>
+          <w:color w:val="FFC000"/>
+        </w:rPr>
+      </w:pPr>
+      <w:r>
+        <w:rPr>
+          <w:color w:val="FFC000"/>
+        </w:rPr>
+        <w:t>- Storage \ Caching</w:t>
+      </w:r>
+    </w:p>
+    <w:p>
+      <w:pPr>
+        <w:ind w:left="852"/>
+        <w:rPr>
+          <w:color w:val="FFC000"/>
+        </w:rPr>
+      </w:pPr>
+      <w:r>
+        <w:rPr>
+          <w:color w:val="FFC000"/>
+        </w:rPr>
+        <w:t>- The Physical &amp; The Logical</w:t>
+      </w:r>
+    </w:p>
+    <w:p>
+      <w:pPr>
+        <w:pStyle w:val="Heading4"/>
+        <w:rPr>
+          <w:color w:val="FFC000"/>
+        </w:rPr>
+      </w:pPr>
+      <w:bookmarkStart w:id="6" w:name="_Toc32785228"/>
+      <w:r>
+        <w:rPr>
+          <w:color w:val="FFC000"/>
+        </w:rPr>
+        <w:t>Concepts</w:t>
+      </w:r>
+      <w:bookmarkEnd w:id="6"/>
+    </w:p>
+    <w:p>
+      <w:pPr>
         <w:ind w:left="567"/>
         <w:rPr>
           <w:color w:val="FFC000"/>
@@ -3245,7 +3261,7 @@
         <w:rPr>
           <w:color w:val="FFC000"/>
         </w:rPr>
-        <w:t>In this phase the essential parts to make the internet function as a single computer are completed.</w:t>
+        <w:t>This phase finally introduces the concepts coding construct, which replaces code generation by a better solution.</w:t>
       </w:r>
     </w:p>
     <w:p>
@@ -3255,118 +3271,66 @@
           <w:color w:val="FFC000"/>
         </w:rPr>
       </w:pPr>
-      <w:bookmarkStart w:id="6" w:name="_Toc32785227"/>
-      <w:r>
-        <w:rPr>
-          <w:color w:val="FFC000"/>
-        </w:rPr>
-        <w:t>Other Topics</w:t>
-      </w:r>
-      <w:bookmarkEnd w:id="6"/>
-    </w:p>
-    <w:p>
-      <w:pPr>
-        <w:ind w:left="852"/>
-        <w:rPr>
-          <w:color w:val="FFC000"/>
-        </w:rPr>
-      </w:pPr>
-      <w:r>
-        <w:rPr>
-          <w:color w:val="FFC000"/>
-        </w:rPr>
-        <w:t>- Storage \ Caching</w:t>
-      </w:r>
-    </w:p>
-    <w:p>
-      <w:pPr>
-        <w:ind w:left="852"/>
-        <w:rPr>
-          <w:color w:val="FFC000"/>
-        </w:rPr>
-      </w:pPr>
-      <w:r>
-        <w:rPr>
-          <w:color w:val="FFC000"/>
-        </w:rPr>
-        <w:t>- The Physical &amp; The Logical</w:t>
-      </w:r>
-    </w:p>
-    <w:p>
-      <w:pPr>
-        <w:pStyle w:val="Heading4"/>
-        <w:rPr>
-          <w:color w:val="FFC000"/>
-        </w:rPr>
-      </w:pPr>
-      <w:bookmarkStart w:id="7" w:name="_Toc32785228"/>
-      <w:r>
-        <w:rPr>
-          <w:color w:val="FFC000"/>
-        </w:rPr>
-        <w:t>Concepts</w:t>
+      <w:bookmarkStart w:id="7" w:name="_Toc32785229"/>
+      <w:r>
+        <w:rPr>
+          <w:color w:val="FFC000"/>
+        </w:rPr>
+        <w:t>Coding Concepts</w:t>
       </w:r>
       <w:bookmarkEnd w:id="7"/>
     </w:p>
     <w:p>
       <w:pPr>
-        <w:ind w:left="567"/>
-        <w:rPr>
-          <w:color w:val="FFC000"/>
-        </w:rPr>
-      </w:pPr>
-      <w:r>
-        <w:rPr>
-          <w:color w:val="FFC000"/>
-        </w:rPr>
-        <w:t>This phase finally introduces the concepts coding construct, which replaces code generation by a better solution.</w:t>
-      </w:r>
-    </w:p>
-    <w:p>
-      <w:pPr>
-        <w:pStyle w:val="Heading5"/>
-        <w:rPr>
-          <w:color w:val="FFC000"/>
-        </w:rPr>
-      </w:pPr>
-      <w:bookmarkStart w:id="8" w:name="_Toc32785229"/>
-      <w:r>
-        <w:rPr>
-          <w:color w:val="FFC000"/>
-        </w:rPr>
-        <w:t>Coding Concepts</w:t>
-      </w:r>
+        <w:pStyle w:val="Heading6"/>
+        <w:rPr>
+          <w:color w:val="FFC000"/>
+          <w:lang w:val="en-US"/>
+        </w:rPr>
+      </w:pPr>
+      <w:r>
+        <w:rPr>
+          <w:color w:val="FFC000"/>
+          <w:lang w:val="en-US"/>
+        </w:rPr>
+        <w:t xml:space="preserve">The </w:t>
+      </w:r>
+      <w:r>
+        <w:rPr>
+          <w:color w:val="FFC000"/>
+          <w:lang w:val="en-US"/>
+        </w:rPr>
+        <w:t>Concept</w:t>
+      </w:r>
+      <w:r>
+        <w:rPr>
+          <w:color w:val="FFC000"/>
+          <w:lang w:val="en-US"/>
+        </w:rPr>
+        <w:t xml:space="preserve"> Construct</w:t>
+      </w:r>
+    </w:p>
+    <w:p>
+      <w:pPr>
+        <w:ind w:left="1136"/>
+        <w:rPr>
+          <w:color w:val="FFC000"/>
+        </w:rPr>
+      </w:pPr>
+      <w:r>
+        <w:rPr>
+          <w:color w:val="FFC000"/>
+        </w:rPr>
+        <w:t xml:space="preserve">- </w:t>
+      </w:r>
+      <w:r>
+        <w:rPr>
+          <w:color w:val="FFC000"/>
+        </w:rPr>
+        <w:t>The Concept Construct</w:t>
+      </w:r>
+      <w:bookmarkStart w:id="8" w:name="_GoBack"/>
       <w:bookmarkEnd w:id="8"/>
-    </w:p>
-    <w:p>
-      <w:pPr>
-        <w:pStyle w:val="Heading6"/>
-        <w:rPr>
-          <w:color w:val="FFC000"/>
-          <w:lang w:val="en-US"/>
-        </w:rPr>
-      </w:pPr>
-      <w:r>
-        <w:rPr>
-          <w:color w:val="FFC000"/>
-          <w:lang w:val="en-US"/>
-        </w:rPr>
-        <w:t>Concepts</w:t>
-      </w:r>
-    </w:p>
-    <w:p>
-      <w:pPr>
-        <w:ind w:left="1136"/>
-        <w:rPr>
-          <w:color w:val="FFC000"/>
-        </w:rPr>
-      </w:pPr>
-      <w:r>
-        <w:rPr>
-          <w:color w:val="FFC000"/>
-        </w:rPr>
-        <w:t>- Concepts</w:t>
-      </w:r>
     </w:p>
     <w:p>
       <w:pPr>
@@ -3887,16 +3851,8 @@
         <w:rPr>
           <w:color w:val="FFC000"/>
         </w:rPr>
-        <w:t xml:space="preserve">- </w:t>
-      </w:r>
-      <w:proofErr w:type="spellStart"/>
-      <w:r>
-        <w:rPr>
-          <w:color w:val="FFC000"/>
-        </w:rPr>
-        <w:t>Binaral</w:t>
-      </w:r>
-      <w:proofErr w:type="spellEnd"/>
+        <w:t>- Binaral</w:t>
+      </w:r>
     </w:p>
     <w:p>
       <w:pPr>
@@ -4282,16 +4238,8 @@
         <w:rPr>
           <w:color w:val="FFC000"/>
         </w:rPr>
-        <w:t xml:space="preserve">- </w:t>
-      </w:r>
-      <w:proofErr w:type="spellStart"/>
-      <w:r>
-        <w:rPr>
-          <w:color w:val="FFC000"/>
-        </w:rPr>
-        <w:t>Dedimensionality</w:t>
-      </w:r>
-      <w:proofErr w:type="spellEnd"/>
+        <w:t>- Dedimensionality</w:t>
+      </w:r>
     </w:p>
     <w:p>
       <w:pPr>
@@ -4592,21 +4540,7 @@
         <w:rPr>
           <w:color w:val="FFC000"/>
         </w:rPr>
-        <w:t xml:space="preserve">- </w:t>
-      </w:r>
-      <w:proofErr w:type="spellStart"/>
-      <w:r>
-        <w:rPr>
-          <w:color w:val="FFC000"/>
-        </w:rPr>
-        <w:t>Persistance</w:t>
-      </w:r>
-      <w:proofErr w:type="spellEnd"/>
-      <w:r>
-        <w:rPr>
-          <w:color w:val="FFC000"/>
-        </w:rPr>
-        <w:t xml:space="preserve"> Delay</w:t>
+        <w:t>- Persistance Delay</w:t>
       </w:r>
     </w:p>
     <w:p>
@@ -4760,21 +4694,7 @@
         <w:rPr>
           <w:color w:val="FFC000"/>
         </w:rPr>
-        <w:t xml:space="preserve">- Boolean &amp; </w:t>
-      </w:r>
-      <w:proofErr w:type="spellStart"/>
-      <w:r>
-        <w:rPr>
-          <w:color w:val="FFC000"/>
-        </w:rPr>
-        <w:t>Enum</w:t>
-      </w:r>
-      <w:proofErr w:type="spellEnd"/>
-      <w:r>
-        <w:rPr>
-          <w:color w:val="FFC000"/>
-        </w:rPr>
-        <w:t xml:space="preserve"> Methods</w:t>
+        <w:t>- Boolean &amp; Enum Methods</w:t>
       </w:r>
     </w:p>
     <w:p>
@@ -5439,19 +5359,11 @@
         </w:rPr>
       </w:pPr>
       <w:bookmarkStart w:id="25" w:name="_Toc32785246"/>
-      <w:proofErr w:type="spellStart"/>
-      <w:r>
-        <w:rPr>
-          <w:color w:val="FFC000"/>
-        </w:rPr>
-        <w:t>Exchangability</w:t>
-      </w:r>
-      <w:proofErr w:type="spellEnd"/>
-      <w:r>
-        <w:rPr>
-          <w:color w:val="FFC000"/>
-        </w:rPr>
-        <w:t xml:space="preserve"> Principles</w:t>
+      <w:r>
+        <w:rPr>
+          <w:color w:val="FFC000"/>
+        </w:rPr>
+        <w:t>Exchangability Principles</w:t>
       </w:r>
       <w:bookmarkEnd w:id="25"/>
     </w:p>

</xml_diff>